<commit_message>
1/9/2020/ git commit -m 1/9/2020/ git commit -m 1/9/2020/
</commit_message>
<xml_diff>
--- a/BÁO-CÁO-BÀI-TẬP-LỚN-JAVA (2).docx
+++ b/BÁO-CÁO-BÀI-TẬP-LỚN-JAVA (2).docx
@@ -105,24 +105,13 @@
       </w:pPr>
       <w:r>
         <w:rPr>
-          <w:rFonts w:ascii="Times New Roman" w:hAnsi="Times New Roman" w:cs="Times New Roman"/>
-          <w:b/>
           <w:noProof/>
-          <w:lang w:val="en-GB" w:eastAsia="en-GB"/>
-        </w:rPr>
-        <w:t>i</w:t>
-      </w:r>
-      <w:r>
-        <w:rPr>
-          <w:rFonts w:ascii="Times New Roman" w:hAnsi="Times New Roman" w:cs="Times New Roman"/>
-          <w:b/>
-          <w:noProof/>
         </w:rPr>
         <w:drawing>
-          <wp:inline distT="0" distB="0" distL="0" distR="0">
-            <wp:extent cx="6248400" cy="4848225"/>
+          <wp:inline distT="0" distB="0" distL="0" distR="0" wp14:anchorId="74B1505F" wp14:editId="6D837B38">
+            <wp:extent cx="5943600" cy="4143375"/>
             <wp:effectExtent l="0" t="0" r="0" b="9525"/>
-            <wp:docPr id="2" name="Picture 2"/>
+            <wp:docPr id="1" name="Picture 1"/>
             <wp:cNvGraphicFramePr>
               <a:graphicFrameLocks xmlns:a="http://schemas.openxmlformats.org/drawingml/2006/main" noChangeAspect="1"/>
             </wp:cNvGraphicFramePr>
@@ -130,17 +119,11 @@
               <a:graphicData uri="http://schemas.openxmlformats.org/drawingml/2006/picture">
                 <pic:pic xmlns:pic="http://schemas.openxmlformats.org/drawingml/2006/picture">
                   <pic:nvPicPr>
-                    <pic:cNvPr id="2" name="81348803_557546628309445_5277431530132602880_n.png"/>
+                    <pic:cNvPr id="0" name=""/>
                     <pic:cNvPicPr/>
                   </pic:nvPicPr>
                   <pic:blipFill>
-                    <a:blip r:embed="rId9">
-                      <a:extLst>
-                        <a:ext uri="{28A0092B-C50C-407E-A947-70E740481C1C}">
-                          <a14:useLocalDpi xmlns:a14="http://schemas.microsoft.com/office/drawing/2010/main" val="0"/>
-                        </a:ext>
-                      </a:extLst>
-                    </a:blip>
+                    <a:blip r:embed="rId9"/>
                     <a:stretch>
                       <a:fillRect/>
                     </a:stretch>
@@ -148,7 +131,7 @@
                   <pic:spPr>
                     <a:xfrm>
                       <a:off x="0" y="0"/>
-                      <a:ext cx="6248400" cy="4848225"/>
+                      <a:ext cx="5943600" cy="4143375"/>
                     </a:xfrm>
                     <a:prstGeom prst="rect">
                       <a:avLst/>
@@ -186,20 +169,41 @@
       <w:pPr>
         <w:rPr>
           <w:rFonts w:ascii="Times New Roman" w:hAnsi="Times New Roman" w:cs="Times New Roman"/>
+        </w:rPr>
+      </w:pPr>
+      <w:r>
+        <w:rPr>
+          <w:rFonts w:ascii="Times New Roman" w:hAnsi="Times New Roman" w:cs="Times New Roman"/>
+        </w:rPr>
+        <w:tab/>
+      </w:r>
+    </w:p>
+    <w:p>
+      <w:pPr>
+        <w:rPr>
+          <w:rFonts w:ascii="Times New Roman" w:hAnsi="Times New Roman" w:cs="Times New Roman"/>
+        </w:rPr>
+      </w:pPr>
+      <w:r>
+        <w:rPr>
+          <w:rFonts w:ascii="Times New Roman" w:hAnsi="Times New Roman" w:cs="Times New Roman"/>
+        </w:rPr>
+        <w:br w:type="page"/>
+      </w:r>
+    </w:p>
+    <w:p>
+      <w:pPr>
+        <w:rPr>
+          <w:rFonts w:ascii="Times New Roman" w:hAnsi="Times New Roman" w:cs="Times New Roman"/>
           <w:b/>
         </w:rPr>
       </w:pPr>
       <w:r>
         <w:rPr>
           <w:rFonts w:ascii="Times New Roman" w:hAnsi="Times New Roman" w:cs="Times New Roman"/>
-        </w:rPr>
-        <w:tab/>
-      </w:r>
-      <w:r>
-        <w:rPr>
-          <w:rFonts w:ascii="Times New Roman" w:hAnsi="Times New Roman" w:cs="Times New Roman"/>
           <w:b/>
         </w:rPr>
+        <w:lastRenderedPageBreak/>
         <w:t>Cho sơ đồ cơ sở dữ liệu với các lược đồ quan hệ như sau:</w:t>
       </w:r>
     </w:p>
@@ -238,7 +242,6 @@
         <w:rPr>
           <w:rFonts w:ascii="Times New Roman" w:hAnsi="Times New Roman" w:cs="Times New Roman"/>
         </w:rPr>
-        <w:lastRenderedPageBreak/>
         <w:t>COUNTRY(CT_ID, CT_NAME, CT_PPrefix)</w:t>
       </w:r>
     </w:p>
@@ -372,7 +375,19 @@
         <w:rPr>
           <w:rFonts w:ascii="Times New Roman" w:hAnsi="Times New Roman" w:cs="Times New Roman"/>
         </w:rPr>
-        <w:t>TICKET(C_ID, F_ID, TA_ID, DEPARTURE_DATE, BOOKING_TIME, BOOKING_DATE, IS_ROUNDTRIP, BACKTRIP, SEAT_ID, PRICE, BOOKER)</w:t>
+        <w:t>TICKET(C_ID, F_ID, TA_ID, DEPARTURE_DATE, BOOKING_TIME, BOOKING_DATE, IS_ROUNDTRIP, BACKTRIP, SEAT_ID, PRICE, BOOKER</w:t>
+      </w:r>
+      <w:r>
+        <w:rPr>
+          <w:rFonts w:ascii="Times New Roman" w:hAnsi="Times New Roman" w:cs="Times New Roman"/>
+        </w:rPr>
+        <w:t>, TicketId</w:t>
+      </w:r>
+      <w:r>
+        <w:rPr>
+          <w:rFonts w:ascii="Times New Roman" w:hAnsi="Times New Roman" w:cs="Times New Roman"/>
+        </w:rPr>
+        <w:t>)</w:t>
       </w:r>
     </w:p>
     <w:p>
@@ -581,8 +596,6 @@
         </w:rPr>
         <w:t>Quản lý nhân sự bay</w:t>
       </w:r>
-      <w:bookmarkStart w:id="0" w:name="_GoBack"/>
-      <w:bookmarkEnd w:id="0"/>
     </w:p>
     <w:p>
       <w:pPr>
@@ -802,6 +815,7 @@
           <w:sz w:val="26"/>
           <w:szCs w:val="26"/>
         </w:rPr>
+        <w:lastRenderedPageBreak/>
         <w:drawing>
           <wp:inline distT="0" distB="0" distL="0" distR="0">
             <wp:extent cx="1609950" cy="1381318"/>
@@ -866,7 +880,6 @@
           <w:sz w:val="26"/>
           <w:szCs w:val="26"/>
         </w:rPr>
-        <w:lastRenderedPageBreak/>
         <w:t>Chức năng đặt vé (Booking)</w:t>
       </w:r>
     </w:p>
@@ -889,9 +902,9 @@
         </w:rPr>
         <w:drawing>
           <wp:inline distT="0" distB="0" distL="0" distR="0">
-            <wp:extent cx="5943600" cy="4979670"/>
-            <wp:effectExtent l="0" t="0" r="0" b="0"/>
-            <wp:docPr id="13" name="Picture 13"/>
+            <wp:extent cx="4305300" cy="5019675"/>
+            <wp:effectExtent l="0" t="0" r="0" b="9525"/>
+            <wp:docPr id="3" name="Picture 3" descr="C:\Users\anguy\Desktop\dsad.png"/>
             <wp:cNvGraphicFramePr>
               <a:graphicFrameLocks xmlns:a="http://schemas.openxmlformats.org/drawingml/2006/main" noChangeAspect="1"/>
             </wp:cNvGraphicFramePr>
@@ -899,8 +912,10 @@
               <a:graphicData uri="http://schemas.openxmlformats.org/drawingml/2006/picture">
                 <pic:pic xmlns:pic="http://schemas.openxmlformats.org/drawingml/2006/picture">
                   <pic:nvPicPr>
-                    <pic:cNvPr id="13" name="booking.PNG"/>
-                    <pic:cNvPicPr/>
+                    <pic:cNvPr id="0" name="Picture 2" descr="C:\Users\anguy\Desktop\dsad.png"/>
+                    <pic:cNvPicPr>
+                      <a:picLocks noChangeAspect="1" noChangeArrowheads="1"/>
+                    </pic:cNvPicPr>
                   </pic:nvPicPr>
                   <pic:blipFill>
                     <a:blip r:embed="rId11">
@@ -910,18 +925,23 @@
                         </a:ext>
                       </a:extLst>
                     </a:blip>
+                    <a:srcRect/>
                     <a:stretch>
                       <a:fillRect/>
                     </a:stretch>
                   </pic:blipFill>
-                  <pic:spPr>
+                  <pic:spPr bwMode="auto">
                     <a:xfrm>
                       <a:off x="0" y="0"/>
-                      <a:ext cx="5943600" cy="4979670"/>
+                      <a:ext cx="4305300" cy="5019675"/>
                     </a:xfrm>
                     <a:prstGeom prst="rect">
                       <a:avLst/>
                     </a:prstGeom>
+                    <a:noFill/>
+                    <a:ln>
+                      <a:noFill/>
+                    </a:ln>
                   </pic:spPr>
                 </pic:pic>
               </a:graphicData>
@@ -932,6 +952,25 @@
     </w:p>
     <w:p>
       <w:pPr>
+        <w:rPr>
+          <w:rFonts w:ascii="Times New Roman" w:hAnsi="Times New Roman" w:cs="Times New Roman"/>
+          <w:b/>
+          <w:sz w:val="26"/>
+          <w:szCs w:val="26"/>
+        </w:rPr>
+      </w:pPr>
+      <w:r>
+        <w:rPr>
+          <w:rFonts w:ascii="Times New Roman" w:hAnsi="Times New Roman" w:cs="Times New Roman"/>
+          <w:b/>
+          <w:sz w:val="26"/>
+          <w:szCs w:val="26"/>
+        </w:rPr>
+        <w:br w:type="page"/>
+      </w:r>
+    </w:p>
+    <w:p>
+      <w:pPr>
         <w:pStyle w:val="ListParagraph"/>
         <w:numPr>
           <w:ilvl w:val="0"/>
@@ -951,6 +990,7 @@
           <w:sz w:val="26"/>
           <w:szCs w:val="26"/>
         </w:rPr>
+        <w:lastRenderedPageBreak/>
         <w:t>Chức năng quả</w:t>
       </w:r>
       <w:r>
@@ -999,6 +1039,7 @@
           <w:szCs w:val="26"/>
         </w:rPr>
       </w:pPr>
+      <w:bookmarkStart w:id="0" w:name="_GoBack"/>
       <w:r>
         <w:rPr>
           <w:rFonts w:ascii="Times New Roman" w:hAnsi="Times New Roman" w:cs="Times New Roman"/>
@@ -1007,7 +1048,6 @@
           <w:sz w:val="26"/>
           <w:szCs w:val="26"/>
         </w:rPr>
-        <w:lastRenderedPageBreak/>
         <w:drawing>
           <wp:inline distT="0" distB="0" distL="0" distR="0">
             <wp:extent cx="5296639" cy="3400900"/>
@@ -1050,6 +1090,7 @@
           </wp:inline>
         </w:drawing>
       </w:r>
+      <w:bookmarkEnd w:id="0"/>
     </w:p>
     <w:p>
       <w:pPr>
@@ -1253,7 +1294,7 @@
         <v:path o:extrusionok="f" gradientshapeok="t" o:connecttype="rect"/>
         <o:lock v:ext="edit" aspectratio="t"/>
       </v:shapetype>
-      <v:shape id="_x0000_i1027" type="#_x0000_t75" style="width:11.25pt;height:11.25pt" o:bullet="t">
+      <v:shape id="_x0000_i1031" type="#_x0000_t75" style="width:11.25pt;height:11.25pt" o:bullet="t">
         <v:imagedata r:id="rId1" o:title="msoD1E6"/>
       </v:shape>
     </w:pict>
@@ -5098,7 +5139,7 @@
   <a:extraClrSchemeLst/>
   <a:extLst>
     <a:ext uri="{05A4C25C-085E-4340-85A3-A5531E510DB2}">
-      <thm15:themeFamily xmlns:thm15="http://schemas.microsoft.com/office/thememl/2012/main" xmlns="" name="Office Theme" id="{62F939B6-93AF-4DB8-9C6B-D6C7DFDC589F}" vid="{4A3C46E8-61CC-4603-A589-7422A47A8E4A}"/>
+      <thm15:themeFamily xmlns="" xmlns:thm15="http://schemas.microsoft.com/office/thememl/2012/main" name="Office Theme" id="{62F939B6-93AF-4DB8-9C6B-D6C7DFDC589F}" vid="{4A3C46E8-61CC-4603-A589-7422A47A8E4A}"/>
     </a:ext>
   </a:extLst>
 </a:theme>
@@ -5109,7 +5150,7 @@
 </file>
 
 <file path=customXml/itemProps1.xml><?xml version="1.0" encoding="utf-8"?>
-<ds:datastoreItem xmlns:ds="http://schemas.openxmlformats.org/officeDocument/2006/customXml" ds:itemID="{74F3C2E1-4C8C-4743-9AB4-A8C25F58D2DD}">
+<ds:datastoreItem xmlns:ds="http://schemas.openxmlformats.org/officeDocument/2006/customXml" ds:itemID="{9E6D7E1B-C8BD-43FB-820B-CC16D9176CFD}">
   <ds:schemaRefs>
     <ds:schemaRef ds:uri="http://schemas.openxmlformats.org/officeDocument/2006/bibliography"/>
   </ds:schemaRefs>

</xml_diff>